<commit_message>
add new version from Laura
</commit_message>
<xml_diff>
--- a/manuscripts/figures.docx
+++ b/manuscripts/figures.docx
@@ -12,6 +12,8 @@
       <w:r>
         <w:rPr>
           <w:rFonts w:ascii="Helvetica" w:cs="Arial Unicode MS" w:hAnsi="Arial Unicode MS" w:eastAsia="Arial Unicode MS"/>
+          <w:sz w:val="28"/>
+          <w:szCs w:val="28"/>
           <w:u w:color="000000"/>
           <w:rtl w:val="0"/>
           <w:lang w:val="en-US"/>
@@ -60,54 +62,25 @@
           <w:rtl w:val="0"/>
           <w:lang w:val="en-US"/>
         </w:rPr>
-        <w:t>Figure 1: Excess male mortality compared to female mortality, USA 19</w:t>
-      </w:r>
-      <w:r>
-        <w:rPr>
-          <w:rFonts w:ascii="Times New Roman" w:cs="Arial Unicode MS" w:hAnsi="Arial Unicode MS" w:eastAsia="Arial Unicode MS"/>
-          <w:sz w:val="22"/>
-          <w:szCs w:val="22"/>
-          <w:rtl w:val="0"/>
-          <w:lang w:val="en-US"/>
-        </w:rPr>
-        <w:t>33</w:t>
-      </w:r>
-      <w:r>
-        <w:rPr>
-          <w:rFonts w:ascii="Times New Roman" w:cs="Arial Unicode MS" w:hAnsi="Arial Unicode MS" w:eastAsia="Arial Unicode MS"/>
-          <w:sz w:val="22"/>
-          <w:szCs w:val="22"/>
-          <w:rtl w:val="0"/>
-          <w:lang w:val="en-US"/>
-        </w:rPr>
-        <w:t xml:space="preserve"> - 20</w:t>
-      </w:r>
-      <w:r>
-        <w:rPr>
-          <w:rFonts w:ascii="Times New Roman" w:cs="Arial Unicode MS" w:hAnsi="Arial Unicode MS" w:eastAsia="Arial Unicode MS"/>
-          <w:sz w:val="22"/>
-          <w:szCs w:val="22"/>
-          <w:rtl w:val="0"/>
-          <w:lang w:val="en-US"/>
-        </w:rPr>
-        <w:t>10</w:t>
-      </w:r>
-      <w:r>
-        <w:rPr>
-          <w:sz w:val="22"/>
-          <w:szCs w:val="22"/>
-          <w:rtl w:val="0"/>
+        <w:t>Figure 1: Excess male mortality compared to female mortality, USA 1933 - 2010</w:t>
+      </w:r>
+      <w:r>
+        <w:rPr>
+          <w:sz w:val="22"/>
+          <w:szCs w:val="22"/>
+          <w:rtl w:val="0"/>
+          <w:lang w:val="en-US"/>
         </w:rPr>
         <w:drawing>
-          <wp:anchor distT="152400" distB="152400" distL="152400" distR="152400" simplePos="0" relativeHeight="251659264" behindDoc="0" locked="0" layoutInCell="1" allowOverlap="1">
+          <wp:anchor distT="152400" distB="152400" distL="152400" distR="152400" simplePos="0" relativeHeight="251660288" behindDoc="0" locked="0" layoutInCell="1" allowOverlap="1">
             <wp:simplePos x="0" y="0"/>
-            <wp:positionH relativeFrom="page">
-              <wp:posOffset>432394</wp:posOffset>
+            <wp:positionH relativeFrom="margin">
+              <wp:posOffset>-6349</wp:posOffset>
             </wp:positionH>
             <wp:positionV relativeFrom="line">
-              <wp:posOffset>194308</wp:posOffset>
+              <wp:posOffset>298449</wp:posOffset>
             </wp:positionV>
-            <wp:extent cx="6397665" cy="6397665"/>
+            <wp:extent cx="5715000" cy="5715000"/>
             <wp:effectExtent l="0" t="0" r="0" b="0"/>
             <wp:wrapTopAndBottom distT="152400" distB="152400"/>
             <wp:docPr id="1073741825" name="officeArt object"/>
@@ -116,7 +89,7 @@
               <a:graphicData uri="http://schemas.openxmlformats.org/drawingml/2006/picture">
                 <pic:pic xmlns:pic="http://schemas.openxmlformats.org/drawingml/2006/picture">
                   <pic:nvPicPr>
-                    <pic:cNvPr id="1073741825" name="image1.png"/>
+                    <pic:cNvPr id="1073741825" name="excess_USA.png"/>
                     <pic:cNvPicPr/>
                   </pic:nvPicPr>
                   <pic:blipFill>
@@ -130,7 +103,7 @@
                   <pic:spPr>
                     <a:xfrm>
                       <a:off x="0" y="0"/>
-                      <a:ext cx="6397665" cy="6397665"/>
+                      <a:ext cx="5715000" cy="5715000"/>
                     </a:xfrm>
                     <a:prstGeom prst="rect">
                       <a:avLst/>
@@ -198,40 +171,45 @@
       <w:r>
         <w:rPr>
           <w:rFonts w:ascii="Times New Roman"/>
-          <w:rtl w:val="0"/>
-          <w:lang w:val="en-US"/>
-        </w:rPr>
-        <w:t>Figure 2: Vertical slices</w:t>
-      </w:r>
-      <w:r>
-        <w:rPr>
-          <w:rFonts w:ascii="Times New Roman"/>
-          <w:rtl w:val="0"/>
-          <w:lang w:val="en-US"/>
-        </w:rPr>
-        <w:t xml:space="preserve">, male and female mortality by age, USA, </w:t>
-      </w:r>
-      <w:r>
-        <w:rPr>
-          <w:rFonts w:ascii="Times New Roman"/>
-          <w:rtl w:val="0"/>
-          <w:lang w:val="en-US"/>
-        </w:rPr>
-        <w:t>1933 and 2010</w:t>
-      </w:r>
-      <w:r>
-        <w:rPr>
-          <w:rFonts w:ascii="Times New Roman" w:cs="Times New Roman" w:hAnsi="Times New Roman" w:eastAsia="Times New Roman"/>
-          <w:rtl w:val="0"/>
+          <w:sz w:val="22"/>
+          <w:szCs w:val="22"/>
+          <w:rtl w:val="0"/>
+          <w:lang w:val="en-US"/>
+        </w:rPr>
+        <w:t>Figure 2: Vertical slices, male and female mortality by age, USA, 1933 and 2010</w:t>
+      </w:r>
+    </w:p>
+    <w:p>
+      <w:pPr>
+        <w:pStyle w:val="Normal1"/>
+        <w:widowControl w:val="0"/>
+        <w:spacing w:line="240" w:lineRule="auto"/>
+        <w:rPr>
+          <w:rFonts w:ascii="Times New Roman" w:cs="Times New Roman" w:hAnsi="Times New Roman" w:eastAsia="Times New Roman"/>
+        </w:rPr>
+      </w:pPr>
+    </w:p>
+    <w:p>
+      <w:pPr>
+        <w:pStyle w:val="Normal1"/>
+        <w:widowControl w:val="0"/>
+        <w:spacing w:line="240" w:lineRule="auto"/>
+        <w:rPr>
+          <w:rFonts w:ascii="Times New Roman" w:cs="Times New Roman" w:hAnsi="Times New Roman" w:eastAsia="Times New Roman"/>
+        </w:rPr>
+      </w:pPr>
+      <w:r>
+        <w:rPr>
+          <w:rFonts w:ascii="Times New Roman" w:cs="Times New Roman" w:hAnsi="Times New Roman" w:eastAsia="Times New Roman"/>
         </w:rPr>
         <w:drawing>
-          <wp:anchor distT="152400" distB="152400" distL="152400" distR="152400" simplePos="0" relativeHeight="251660288" behindDoc="0" locked="0" layoutInCell="1" allowOverlap="1">
+          <wp:anchor distT="152400" distB="152400" distL="152400" distR="152400" simplePos="0" relativeHeight="251659264" behindDoc="0" locked="0" layoutInCell="1" allowOverlap="1">
             <wp:simplePos x="0" y="0"/>
-            <wp:positionH relativeFrom="page">
-              <wp:posOffset>704850</wp:posOffset>
+            <wp:positionH relativeFrom="margin">
+              <wp:posOffset>-6350</wp:posOffset>
             </wp:positionH>
             <wp:positionV relativeFrom="line">
-              <wp:posOffset>334008</wp:posOffset>
+              <wp:posOffset>204467</wp:posOffset>
             </wp:positionV>
             <wp:extent cx="6116321" cy="3822700"/>
             <wp:effectExtent l="0" t="0" r="0" b="0"/>
@@ -289,30 +267,11 @@
         <w:pStyle w:val="Normal1"/>
         <w:widowControl w:val="0"/>
         <w:spacing w:line="240" w:lineRule="auto"/>
-        <w:rPr>
-          <w:rFonts w:ascii="Times New Roman" w:cs="Times New Roman" w:hAnsi="Times New Roman" w:eastAsia="Times New Roman"/>
-        </w:rPr>
-      </w:pPr>
-    </w:p>
-    <w:p>
-      <w:pPr>
-        <w:pStyle w:val="Normal1"/>
-        <w:widowControl w:val="0"/>
-        <w:spacing w:line="240" w:lineRule="auto"/>
-        <w:rPr>
-          <w:rFonts w:ascii="Times New Roman" w:cs="Times New Roman" w:hAnsi="Times New Roman" w:eastAsia="Times New Roman"/>
-        </w:rPr>
-      </w:pPr>
-    </w:p>
-    <w:p>
-      <w:pPr>
-        <w:pStyle w:val="Normal1"/>
-        <w:widowControl w:val="0"/>
-        <w:spacing w:line="240" w:lineRule="auto"/>
-      </w:pPr>
-      <w:r>
-        <w:rPr>
-          <w:rFonts w:ascii="Times New Roman" w:cs="Times New Roman" w:hAnsi="Times New Roman" w:eastAsia="Times New Roman"/>
+      </w:pPr>
+      <w:r>
+        <w:rPr>
+          <w:rFonts w:ascii="Times New Roman" w:cs="Times New Roman" w:hAnsi="Times New Roman" w:eastAsia="Times New Roman"/>
+          <w:rtl w:val="0"/>
         </w:rPr>
         <w:br w:type="page"/>
       </w:r>
@@ -327,70 +286,54 @@
           <w:rtl w:val="0"/>
         </w:rPr>
       </w:pPr>
+    </w:p>
+    <w:p>
+      <w:pPr>
+        <w:pStyle w:val="Normal1"/>
+        <w:widowControl w:val="0"/>
+        <w:spacing w:line="240" w:lineRule="auto"/>
+        <w:rPr>
+          <w:rFonts w:ascii="Times New Roman" w:cs="Times New Roman" w:hAnsi="Times New Roman" w:eastAsia="Times New Roman"/>
+          <w:sz w:val="22"/>
+          <w:szCs w:val="22"/>
+          <w:rtl w:val="0"/>
+        </w:rPr>
+      </w:pPr>
       <w:r>
         <w:rPr>
           <w:rFonts w:ascii="Times New Roman"/>
-          <w:rtl w:val="0"/>
-          <w:lang w:val="en-US"/>
-        </w:rPr>
-        <w:t>Figure 3</w:t>
-      </w:r>
-      <w:r>
-        <w:rPr>
-          <w:rFonts w:ascii="Times New Roman"/>
-          <w:rtl w:val="0"/>
-          <w:lang w:val="en-US"/>
-        </w:rPr>
-        <w:t>a</w:t>
-      </w:r>
-      <w:r>
-        <w:rPr>
-          <w:rFonts w:ascii="Times New Roman"/>
-          <w:rtl w:val="0"/>
-          <w:lang w:val="en-US"/>
-        </w:rPr>
-        <w:t xml:space="preserve">: Excess male mortality </w:t>
-      </w:r>
-      <w:r>
-        <w:rPr>
-          <w:rFonts w:ascii="Times New Roman"/>
-          <w:rtl w:val="0"/>
-          <w:lang w:val="en-US"/>
-        </w:rPr>
-        <w:t>compared to female mortality, Canada, 1933 to 2010</w:t>
-      </w:r>
-    </w:p>
-    <w:p>
-      <w:pPr>
-        <w:pStyle w:val="Normal1"/>
-        <w:widowControl w:val="0"/>
-        <w:spacing w:line="240" w:lineRule="auto"/>
-        <w:rPr>
-          <w:rFonts w:ascii="Times New Roman" w:cs="Times New Roman" w:hAnsi="Times New Roman" w:eastAsia="Times New Roman"/>
-        </w:rPr>
-      </w:pPr>
-    </w:p>
-    <w:p>
-      <w:pPr>
-        <w:pStyle w:val="Normal1"/>
-        <w:widowControl w:val="0"/>
-        <w:spacing w:line="240" w:lineRule="auto"/>
-        <w:rPr>
-          <w:rFonts w:ascii="Times New Roman" w:cs="Times New Roman" w:hAnsi="Times New Roman" w:eastAsia="Times New Roman"/>
-        </w:rPr>
-      </w:pPr>
-      <w:r>
-        <w:rPr>
-          <w:rFonts w:ascii="Times New Roman" w:cs="Times New Roman" w:hAnsi="Times New Roman" w:eastAsia="Times New Roman"/>
+          <w:sz w:val="22"/>
+          <w:szCs w:val="22"/>
+          <w:rtl w:val="0"/>
+          <w:lang w:val="en-US"/>
+        </w:rPr>
+        <w:t>Figure 3a: Excess male mortality compared to female mortality, Canada, 1933 to 2010</w:t>
+      </w:r>
+    </w:p>
+    <w:p>
+      <w:pPr>
+        <w:pStyle w:val="Normal1"/>
+        <w:widowControl w:val="0"/>
+        <w:spacing w:line="240" w:lineRule="auto"/>
+        <w:rPr>
+          <w:rFonts w:ascii="Times New Roman" w:cs="Times New Roman" w:hAnsi="Times New Roman" w:eastAsia="Times New Roman"/>
+        </w:rPr>
+      </w:pPr>
+      <w:r>
+        <w:rPr>
+          <w:rFonts w:ascii="Times New Roman" w:cs="Times New Roman" w:hAnsi="Times New Roman" w:eastAsia="Times New Roman"/>
+          <w:sz w:val="22"/>
+          <w:szCs w:val="22"/>
+          <w:rtl w:val="0"/>
         </w:rPr>
         <w:drawing>
           <wp:anchor distT="152400" distB="152400" distL="152400" distR="152400" simplePos="0" relativeHeight="251661312" behindDoc="0" locked="0" layoutInCell="1" allowOverlap="1">
             <wp:simplePos x="0" y="0"/>
             <wp:positionH relativeFrom="margin">
-              <wp:posOffset>194309</wp:posOffset>
+              <wp:posOffset>-6350</wp:posOffset>
             </wp:positionH>
             <wp:positionV relativeFrom="line">
-              <wp:posOffset>264159</wp:posOffset>
+              <wp:posOffset>234949</wp:posOffset>
             </wp:positionV>
             <wp:extent cx="5715000" cy="5715000"/>
             <wp:effectExtent l="0" t="0" r="0" b="0"/>
@@ -482,6 +425,7 @@
       <w:r>
         <w:rPr>
           <w:rFonts w:ascii="Times New Roman" w:cs="Times New Roman" w:hAnsi="Times New Roman" w:eastAsia="Times New Roman"/>
+          <w:rtl w:val="0"/>
         </w:rPr>
         <w:br w:type="page"/>
       </w:r>
@@ -496,62 +440,64 @@
           <w:rtl w:val="0"/>
         </w:rPr>
       </w:pPr>
+    </w:p>
+    <w:p>
+      <w:pPr>
+        <w:pStyle w:val="Normal1"/>
+        <w:widowControl w:val="0"/>
+        <w:spacing w:line="240" w:lineRule="auto"/>
+        <w:rPr>
+          <w:rFonts w:ascii="Times New Roman" w:cs="Times New Roman" w:hAnsi="Times New Roman" w:eastAsia="Times New Roman"/>
+          <w:sz w:val="22"/>
+          <w:szCs w:val="22"/>
+          <w:rtl w:val="0"/>
+        </w:rPr>
+      </w:pPr>
       <w:r>
         <w:rPr>
           <w:rFonts w:ascii="Times New Roman"/>
-          <w:rtl w:val="0"/>
-          <w:lang w:val="en-US"/>
-        </w:rPr>
-        <w:t>Figure 3</w:t>
-      </w:r>
-      <w:r>
-        <w:rPr>
-          <w:rFonts w:ascii="Times New Roman"/>
-          <w:rtl w:val="0"/>
-          <w:lang w:val="en-US"/>
-        </w:rPr>
-        <w:t>a</w:t>
-      </w:r>
-      <w:r>
-        <w:rPr>
-          <w:rFonts w:ascii="Times New Roman"/>
-          <w:rtl w:val="0"/>
-          <w:lang w:val="en-US"/>
-        </w:rPr>
-        <w:t xml:space="preserve">: Excess male mortality </w:t>
-      </w:r>
-      <w:r>
-        <w:rPr>
-          <w:rFonts w:ascii="Times New Roman"/>
-          <w:rtl w:val="0"/>
-          <w:lang w:val="en-US"/>
-        </w:rPr>
-        <w:t>compared to female mortality, England and Wales, 1933 to 2010</w:t>
-      </w:r>
-    </w:p>
-    <w:p>
-      <w:pPr>
-        <w:pStyle w:val="Normal1"/>
-        <w:widowControl w:val="0"/>
-        <w:spacing w:line="240" w:lineRule="auto"/>
-        <w:rPr>
-          <w:rFonts w:ascii="Times New Roman" w:cs="Times New Roman" w:hAnsi="Times New Roman" w:eastAsia="Times New Roman"/>
-          <w:rtl w:val="0"/>
-        </w:rPr>
-      </w:pPr>
-      <w:r>
-        <w:rPr>
-          <w:rFonts w:ascii="Times New Roman" w:cs="Times New Roman" w:hAnsi="Times New Roman" w:eastAsia="Times New Roman"/>
+          <w:sz w:val="22"/>
+          <w:szCs w:val="22"/>
+          <w:rtl w:val="0"/>
+          <w:lang w:val="en-US"/>
+        </w:rPr>
+        <w:t>Figure 3a: Excess male mortality compared to female mortality, England and Wales, 1933 to 2010</w:t>
+      </w:r>
+    </w:p>
+    <w:p>
+      <w:pPr>
+        <w:pStyle w:val="Normal1"/>
+        <w:widowControl w:val="0"/>
+        <w:spacing w:line="240" w:lineRule="auto"/>
+        <w:rPr>
+          <w:rFonts w:ascii="Times New Roman" w:cs="Times New Roman" w:hAnsi="Times New Roman" w:eastAsia="Times New Roman"/>
+          <w:sz w:val="22"/>
+          <w:szCs w:val="22"/>
+          <w:rtl w:val="0"/>
+        </w:rPr>
+      </w:pPr>
+    </w:p>
+    <w:p>
+      <w:pPr>
+        <w:pStyle w:val="Normal1"/>
+        <w:widowControl w:val="0"/>
+        <w:spacing w:line="240" w:lineRule="auto"/>
+      </w:pPr>
+      <w:r>
+        <w:rPr>
+          <w:rFonts w:ascii="Times New Roman" w:cs="Times New Roman" w:hAnsi="Times New Roman" w:eastAsia="Times New Roman"/>
+          <w:sz w:val="22"/>
+          <w:szCs w:val="22"/>
           <w:rtl w:val="0"/>
         </w:rPr>
         <w:drawing>
           <wp:anchor distT="152400" distB="152400" distL="152400" distR="152400" simplePos="0" relativeHeight="251662336" behindDoc="0" locked="0" layoutInCell="1" allowOverlap="1">
             <wp:simplePos x="0" y="0"/>
             <wp:positionH relativeFrom="margin">
-              <wp:posOffset>194309</wp:posOffset>
+              <wp:posOffset>-6349</wp:posOffset>
             </wp:positionH>
             <wp:positionV relativeFrom="line">
-              <wp:posOffset>267969</wp:posOffset>
+              <wp:posOffset>153669</wp:posOffset>
             </wp:positionV>
             <wp:extent cx="5715000" cy="5715000"/>
             <wp:effectExtent l="0" t="0" r="0" b="0"/>
@@ -562,7 +508,7 @@
               <a:graphicData uri="http://schemas.openxmlformats.org/drawingml/2006/picture">
                 <pic:pic xmlns:pic="http://schemas.openxmlformats.org/drawingml/2006/picture">
                   <pic:nvPicPr>
-                    <pic:cNvPr id="1073741828" name="image6.png"/>
+                    <pic:cNvPr id="1073741828" name="excess_GBRTENW.png"/>
                     <pic:cNvPicPr/>
                   </pic:nvPicPr>
                   <pic:blipFill>
@@ -593,16 +539,11 @@
           </wp:anchor>
         </w:drawing>
       </w:r>
-    </w:p>
-    <w:p>
-      <w:pPr>
-        <w:pStyle w:val="Normal1"/>
-        <w:widowControl w:val="0"/>
-        <w:spacing w:line="240" w:lineRule="auto"/>
-      </w:pPr>
-      <w:r>
-        <w:rPr>
-          <w:rFonts w:ascii="Times New Roman" w:cs="Times New Roman" w:hAnsi="Times New Roman" w:eastAsia="Times New Roman"/>
+      <w:r>
+        <w:rPr>
+          <w:rFonts w:ascii="Times New Roman" w:cs="Times New Roman" w:hAnsi="Times New Roman" w:eastAsia="Times New Roman"/>
+          <w:sz w:val="22"/>
+          <w:szCs w:val="22"/>
           <w:rtl w:val="0"/>
         </w:rPr>
         <w:br w:type="page"/>
@@ -615,12 +556,16 @@
         <w:spacing w:line="240" w:lineRule="auto"/>
         <w:rPr>
           <w:rFonts w:ascii="Times New Roman" w:cs="Times New Roman" w:hAnsi="Times New Roman" w:eastAsia="Times New Roman"/>
+          <w:sz w:val="22"/>
+          <w:szCs w:val="22"/>
           <w:rtl w:val="0"/>
         </w:rPr>
       </w:pPr>
       <w:r>
         <w:rPr>
           <w:rFonts w:ascii="Times New Roman"/>
+          <w:sz w:val="22"/>
+          <w:szCs w:val="22"/>
           <w:rtl w:val="0"/>
           <w:lang w:val="en-US"/>
         </w:rPr>
@@ -629,6 +574,8 @@
       <w:r>
         <w:rPr>
           <w:rFonts w:ascii="Times New Roman"/>
+          <w:sz w:val="22"/>
+          <w:szCs w:val="22"/>
           <w:rtl w:val="0"/>
           <w:lang w:val="en-US"/>
         </w:rPr>
@@ -637,54 +584,41 @@
       <w:r>
         <w:rPr>
           <w:rFonts w:ascii="Times New Roman"/>
-          <w:rtl w:val="0"/>
-          <w:lang w:val="en-US"/>
-        </w:rPr>
-        <w:t xml:space="preserve">: Excess male mortality </w:t>
-      </w:r>
-      <w:r>
-        <w:rPr>
-          <w:rFonts w:ascii="Times New Roman"/>
-          <w:rtl w:val="0"/>
-          <w:lang w:val="en-US"/>
-        </w:rPr>
-        <w:t>compared to female mortality, Japan, 1933 to 2010</w:t>
-      </w:r>
-    </w:p>
-    <w:p>
-      <w:pPr>
-        <w:pStyle w:val="Normal1"/>
-        <w:widowControl w:val="0"/>
-        <w:spacing w:line="240" w:lineRule="auto"/>
-        <w:rPr>
-          <w:rFonts w:ascii="Times New Roman" w:cs="Times New Roman" w:hAnsi="Times New Roman" w:eastAsia="Times New Roman"/>
-          <w:rtl w:val="0"/>
-        </w:rPr>
-      </w:pPr>
-    </w:p>
-    <w:p>
-      <w:pPr>
-        <w:pStyle w:val="Normal1"/>
-        <w:widowControl w:val="0"/>
-        <w:spacing w:line="240" w:lineRule="auto"/>
-        <w:rPr>
-          <w:rFonts w:ascii="Times New Roman" w:cs="Times New Roman" w:hAnsi="Times New Roman" w:eastAsia="Times New Roman"/>
-          <w:rtl w:val="0"/>
-        </w:rPr>
-      </w:pPr>
-      <w:r>
-        <w:rPr>
-          <w:rFonts w:ascii="Times New Roman" w:cs="Times New Roman" w:hAnsi="Times New Roman" w:eastAsia="Times New Roman"/>
+          <w:sz w:val="22"/>
+          <w:szCs w:val="22"/>
+          <w:rtl w:val="0"/>
+          <w:lang w:val="en-US"/>
+        </w:rPr>
+        <w:t>: Excess male mortality compared to female mortality, the Netherlands, 1933 to 2010</w:t>
+      </w:r>
+    </w:p>
+    <w:p>
+      <w:pPr>
+        <w:pStyle w:val="Normal1"/>
+        <w:widowControl w:val="0"/>
+        <w:spacing w:line="240" w:lineRule="auto"/>
+        <w:rPr>
+          <w:rFonts w:ascii="Times New Roman" w:cs="Times New Roman" w:hAnsi="Times New Roman" w:eastAsia="Times New Roman"/>
+          <w:sz w:val="22"/>
+          <w:szCs w:val="22"/>
+          <w:rtl w:val="0"/>
+        </w:rPr>
+      </w:pPr>
+      <w:r>
+        <w:rPr>
+          <w:rFonts w:ascii="Times New Roman" w:cs="Times New Roman" w:hAnsi="Times New Roman" w:eastAsia="Times New Roman"/>
+          <w:sz w:val="22"/>
+          <w:szCs w:val="22"/>
           <w:rtl w:val="0"/>
         </w:rPr>
         <w:drawing>
           <wp:anchor distT="152400" distB="152400" distL="152400" distR="152400" simplePos="0" relativeHeight="251663360" behindDoc="0" locked="0" layoutInCell="1" allowOverlap="1">
             <wp:simplePos x="0" y="0"/>
             <wp:positionH relativeFrom="margin">
-              <wp:posOffset>194309</wp:posOffset>
+              <wp:posOffset>-6349</wp:posOffset>
             </wp:positionH>
             <wp:positionV relativeFrom="line">
-              <wp:posOffset>224789</wp:posOffset>
+              <wp:posOffset>293369</wp:posOffset>
             </wp:positionV>
             <wp:extent cx="5715000" cy="5715000"/>
             <wp:effectExtent l="0" t="0" r="0" b="0"/>
@@ -695,7 +629,7 @@
               <a:graphicData uri="http://schemas.openxmlformats.org/drawingml/2006/picture">
                 <pic:pic xmlns:pic="http://schemas.openxmlformats.org/drawingml/2006/picture">
                   <pic:nvPicPr>
-                    <pic:cNvPr id="1073741829" name="image4.png"/>
+                    <pic:cNvPr id="1073741829" name="excess_NLD.png"/>
                     <pic:cNvPicPr/>
                   </pic:nvPicPr>
                   <pic:blipFill>
@@ -732,10 +666,25 @@
         <w:pStyle w:val="Normal1"/>
         <w:widowControl w:val="0"/>
         <w:spacing w:line="240" w:lineRule="auto"/>
-      </w:pPr>
-      <w:r>
-        <w:rPr>
-          <w:rFonts w:ascii="Times New Roman" w:cs="Times New Roman" w:hAnsi="Times New Roman" w:eastAsia="Times New Roman"/>
+        <w:rPr>
+          <w:rFonts w:ascii="Times New Roman" w:cs="Times New Roman" w:hAnsi="Times New Roman" w:eastAsia="Times New Roman"/>
+          <w:sz w:val="22"/>
+          <w:szCs w:val="22"/>
+          <w:rtl w:val="0"/>
+        </w:rPr>
+      </w:pPr>
+    </w:p>
+    <w:p>
+      <w:pPr>
+        <w:pStyle w:val="Normal1"/>
+        <w:widowControl w:val="0"/>
+        <w:spacing w:line="240" w:lineRule="auto"/>
+      </w:pPr>
+      <w:r>
+        <w:rPr>
+          <w:rFonts w:ascii="Times New Roman" w:cs="Times New Roman" w:hAnsi="Times New Roman" w:eastAsia="Times New Roman"/>
+          <w:sz w:val="22"/>
+          <w:szCs w:val="22"/>
           <w:rtl w:val="0"/>
         </w:rPr>
         <w:br w:type="page"/>
@@ -748,12 +697,29 @@
         <w:spacing w:line="240" w:lineRule="auto"/>
         <w:rPr>
           <w:rFonts w:ascii="Times New Roman" w:cs="Times New Roman" w:hAnsi="Times New Roman" w:eastAsia="Times New Roman"/>
+          <w:sz w:val="22"/>
+          <w:szCs w:val="22"/>
+          <w:rtl w:val="0"/>
+        </w:rPr>
+      </w:pPr>
+    </w:p>
+    <w:p>
+      <w:pPr>
+        <w:pStyle w:val="Normal1"/>
+        <w:widowControl w:val="0"/>
+        <w:spacing w:line="240" w:lineRule="auto"/>
+        <w:rPr>
+          <w:rFonts w:ascii="Times New Roman" w:cs="Times New Roman" w:hAnsi="Times New Roman" w:eastAsia="Times New Roman"/>
+          <w:sz w:val="22"/>
+          <w:szCs w:val="22"/>
           <w:rtl w:val="0"/>
         </w:rPr>
       </w:pPr>
       <w:r>
         <w:rPr>
           <w:rFonts w:ascii="Times New Roman"/>
+          <w:sz w:val="22"/>
+          <w:szCs w:val="22"/>
           <w:rtl w:val="0"/>
           <w:lang w:val="en-US"/>
         </w:rPr>
@@ -762,51 +728,51 @@
       <w:r>
         <w:rPr>
           <w:rFonts w:ascii="Times New Roman"/>
-          <w:rtl w:val="0"/>
-          <w:lang w:val="en-US"/>
-        </w:rPr>
-        <w:t>d</w:t>
+          <w:sz w:val="22"/>
+          <w:szCs w:val="22"/>
+          <w:rtl w:val="0"/>
+          <w:lang w:val="en-US"/>
+        </w:rPr>
+        <w:t>e</w:t>
       </w:r>
       <w:r>
         <w:rPr>
           <w:rFonts w:ascii="Times New Roman"/>
-          <w:rtl w:val="0"/>
-          <w:lang w:val="en-US"/>
-        </w:rPr>
-        <w:t xml:space="preserve">: Excess male mortality </w:t>
-      </w:r>
-      <w:r>
-        <w:rPr>
-          <w:rFonts w:ascii="Times New Roman"/>
-          <w:rtl w:val="0"/>
-          <w:lang w:val="en-US"/>
-        </w:rPr>
-        <w:t>compared to female mortality, the Netherlands, 1933 to 2010</w:t>
-      </w:r>
-    </w:p>
-    <w:p>
-      <w:pPr>
-        <w:pStyle w:val="Normal1"/>
-        <w:widowControl w:val="0"/>
-        <w:spacing w:line="240" w:lineRule="auto"/>
-        <w:rPr>
-          <w:rFonts w:ascii="Times New Roman" w:cs="Times New Roman" w:hAnsi="Times New Roman" w:eastAsia="Times New Roman"/>
-          <w:rtl w:val="0"/>
-        </w:rPr>
-      </w:pPr>
-      <w:r>
-        <w:rPr>
-          <w:rFonts w:ascii="Times New Roman" w:cs="Times New Roman" w:hAnsi="Times New Roman" w:eastAsia="Times New Roman"/>
+          <w:sz w:val="22"/>
+          <w:szCs w:val="22"/>
+          <w:rtl w:val="0"/>
+          <w:lang w:val="en-US"/>
+        </w:rPr>
+        <w:t>: Excess male mortality compared to female mortality, France, 1933 to 2010</w:t>
+      </w:r>
+    </w:p>
+    <w:p>
+      <w:pPr>
+        <w:pStyle w:val="Normal1"/>
+        <w:widowControl w:val="0"/>
+        <w:spacing w:line="240" w:lineRule="auto"/>
+        <w:rPr>
+          <w:rFonts w:ascii="Times New Roman" w:cs="Times New Roman" w:hAnsi="Times New Roman" w:eastAsia="Times New Roman"/>
+          <w:sz w:val="22"/>
+          <w:szCs w:val="22"/>
+          <w:rtl w:val="0"/>
+        </w:rPr>
+      </w:pPr>
+      <w:r>
+        <w:rPr>
+          <w:rFonts w:ascii="Times New Roman" w:cs="Times New Roman" w:hAnsi="Times New Roman" w:eastAsia="Times New Roman"/>
+          <w:sz w:val="22"/>
+          <w:szCs w:val="22"/>
           <w:rtl w:val="0"/>
         </w:rPr>
         <w:drawing>
           <wp:anchor distT="152400" distB="152400" distL="152400" distR="152400" simplePos="0" relativeHeight="251664384" behindDoc="0" locked="0" layoutInCell="1" allowOverlap="1">
             <wp:simplePos x="0" y="0"/>
             <wp:positionH relativeFrom="margin">
-              <wp:posOffset>187959</wp:posOffset>
+              <wp:posOffset>-6350</wp:posOffset>
             </wp:positionH>
             <wp:positionV relativeFrom="line">
-              <wp:posOffset>295909</wp:posOffset>
+              <wp:posOffset>194309</wp:posOffset>
             </wp:positionV>
             <wp:extent cx="5715000" cy="5715000"/>
             <wp:effectExtent l="0" t="0" r="0" b="0"/>
@@ -817,7 +783,7 @@
               <a:graphicData uri="http://schemas.openxmlformats.org/drawingml/2006/picture">
                 <pic:pic xmlns:pic="http://schemas.openxmlformats.org/drawingml/2006/picture">
                   <pic:nvPicPr>
-                    <pic:cNvPr id="1073741830" name="image5.png"/>
+                    <pic:cNvPr id="1073741830" name="excess_FRATNP.png"/>
                     <pic:cNvPicPr/>
                   </pic:nvPicPr>
                   <pic:blipFill>
@@ -856,19 +822,23 @@
         <w:spacing w:line="240" w:lineRule="auto"/>
         <w:rPr>
           <w:rFonts w:ascii="Times New Roman" w:cs="Times New Roman" w:hAnsi="Times New Roman" w:eastAsia="Times New Roman"/>
-          <w:rtl w:val="0"/>
-        </w:rPr>
-      </w:pPr>
-    </w:p>
-    <w:p>
-      <w:pPr>
-        <w:pStyle w:val="Normal1"/>
-        <w:widowControl w:val="0"/>
-        <w:spacing w:line="240" w:lineRule="auto"/>
-      </w:pPr>
-      <w:r>
-        <w:rPr>
-          <w:rFonts w:ascii="Times New Roman" w:cs="Times New Roman" w:hAnsi="Times New Roman" w:eastAsia="Times New Roman"/>
+          <w:sz w:val="22"/>
+          <w:szCs w:val="22"/>
+          <w:rtl w:val="0"/>
+        </w:rPr>
+      </w:pPr>
+    </w:p>
+    <w:p>
+      <w:pPr>
+        <w:pStyle w:val="Normal1"/>
+        <w:widowControl w:val="0"/>
+        <w:spacing w:line="240" w:lineRule="auto"/>
+      </w:pPr>
+      <w:r>
+        <w:rPr>
+          <w:rFonts w:ascii="Times New Roman" w:cs="Times New Roman" w:hAnsi="Times New Roman" w:eastAsia="Times New Roman"/>
+          <w:sz w:val="22"/>
+          <w:szCs w:val="22"/>
           <w:rtl w:val="0"/>
         </w:rPr>
         <w:br w:type="page"/>
@@ -881,12 +851,29 @@
         <w:spacing w:line="240" w:lineRule="auto"/>
         <w:rPr>
           <w:rFonts w:ascii="Times New Roman" w:cs="Times New Roman" w:hAnsi="Times New Roman" w:eastAsia="Times New Roman"/>
+          <w:sz w:val="22"/>
+          <w:szCs w:val="22"/>
+          <w:rtl w:val="0"/>
+        </w:rPr>
+      </w:pPr>
+    </w:p>
+    <w:p>
+      <w:pPr>
+        <w:pStyle w:val="Normal1"/>
+        <w:widowControl w:val="0"/>
+        <w:spacing w:line="240" w:lineRule="auto"/>
+        <w:rPr>
+          <w:rFonts w:ascii="Times New Roman" w:cs="Times New Roman" w:hAnsi="Times New Roman" w:eastAsia="Times New Roman"/>
+          <w:sz w:val="22"/>
+          <w:szCs w:val="22"/>
           <w:rtl w:val="0"/>
         </w:rPr>
       </w:pPr>
       <w:r>
         <w:rPr>
           <w:rFonts w:ascii="Times New Roman"/>
+          <w:sz w:val="22"/>
+          <w:szCs w:val="22"/>
           <w:rtl w:val="0"/>
           <w:lang w:val="en-US"/>
         </w:rPr>
@@ -895,6 +882,8 @@
       <w:r>
         <w:rPr>
           <w:rFonts w:ascii="Times New Roman"/>
+          <w:sz w:val="22"/>
+          <w:szCs w:val="22"/>
           <w:rtl w:val="0"/>
           <w:lang w:val="en-US"/>
         </w:rPr>
@@ -903,43 +892,35 @@
       <w:r>
         <w:rPr>
           <w:rFonts w:ascii="Times New Roman"/>
-          <w:rtl w:val="0"/>
-          <w:lang w:val="en-US"/>
-        </w:rPr>
-        <w:t xml:space="preserve">: Excess male mortality </w:t>
-      </w:r>
-      <w:r>
-        <w:rPr>
-          <w:rFonts w:ascii="Times New Roman"/>
-          <w:rtl w:val="0"/>
-          <w:lang w:val="en-US"/>
-        </w:rPr>
-        <w:t>compared to female mortality, France, 1933 to 2010</w:t>
-      </w:r>
-    </w:p>
-    <w:p>
-      <w:pPr>
-        <w:pStyle w:val="Normal1"/>
-        <w:widowControl w:val="0"/>
-        <w:spacing w:line="240" w:lineRule="auto"/>
-        <w:rPr>
-          <w:rFonts w:ascii="Times New Roman" w:cs="Times New Roman" w:hAnsi="Times New Roman" w:eastAsia="Times New Roman"/>
-          <w:rtl w:val="0"/>
-        </w:rPr>
-      </w:pPr>
-      <w:r>
-        <w:rPr>
-          <w:rFonts w:ascii="Times New Roman" w:cs="Times New Roman" w:hAnsi="Times New Roman" w:eastAsia="Times New Roman"/>
+          <w:sz w:val="22"/>
+          <w:szCs w:val="22"/>
+          <w:rtl w:val="0"/>
+          <w:lang w:val="en-US"/>
+        </w:rPr>
+        <w:t>: Excess male mortality compared to female mortality, Sweden, 1933 to 2010</w:t>
+      </w:r>
+    </w:p>
+    <w:p>
+      <w:pPr>
+        <w:pStyle w:val="Normal1"/>
+        <w:widowControl w:val="0"/>
+        <w:spacing w:line="240" w:lineRule="auto"/>
+      </w:pPr>
+      <w:r>
+        <w:rPr>
+          <w:rFonts w:ascii="Times New Roman" w:cs="Times New Roman" w:hAnsi="Times New Roman" w:eastAsia="Times New Roman"/>
+          <w:sz w:val="22"/>
+          <w:szCs w:val="22"/>
           <w:rtl w:val="0"/>
         </w:rPr>
         <w:drawing>
           <wp:anchor distT="152400" distB="152400" distL="152400" distR="152400" simplePos="0" relativeHeight="251665408" behindDoc="0" locked="0" layoutInCell="1" allowOverlap="1">
             <wp:simplePos x="0" y="0"/>
             <wp:positionH relativeFrom="margin">
-              <wp:posOffset>194309</wp:posOffset>
+              <wp:posOffset>-6349</wp:posOffset>
             </wp:positionH>
             <wp:positionV relativeFrom="line">
-              <wp:posOffset>255269</wp:posOffset>
+              <wp:posOffset>300989</wp:posOffset>
             </wp:positionV>
             <wp:extent cx="5715000" cy="5715000"/>
             <wp:effectExtent l="0" t="0" r="0" b="0"/>
@@ -950,7 +931,7 @@
               <a:graphicData uri="http://schemas.openxmlformats.org/drawingml/2006/picture">
                 <pic:pic xmlns:pic="http://schemas.openxmlformats.org/drawingml/2006/picture">
                   <pic:nvPicPr>
-                    <pic:cNvPr id="1073741831" name="excess_FRATNP.png"/>
+                    <pic:cNvPr id="1073741831" name="excess_SWE.png"/>
                     <pic:cNvPicPr/>
                   </pic:nvPicPr>
                   <pic:blipFill>
@@ -981,16 +962,11 @@
           </wp:anchor>
         </w:drawing>
       </w:r>
-    </w:p>
-    <w:p>
-      <w:pPr>
-        <w:pStyle w:val="Normal1"/>
-        <w:widowControl w:val="0"/>
-        <w:spacing w:line="240" w:lineRule="auto"/>
-      </w:pPr>
-      <w:r>
-        <w:rPr>
-          <w:rFonts w:ascii="Times New Roman" w:cs="Times New Roman" w:hAnsi="Times New Roman" w:eastAsia="Times New Roman"/>
+      <w:r>
+        <w:rPr>
+          <w:rFonts w:ascii="Times New Roman" w:cs="Times New Roman" w:hAnsi="Times New Roman" w:eastAsia="Times New Roman"/>
+          <w:sz w:val="22"/>
+          <w:szCs w:val="22"/>
           <w:rtl w:val="0"/>
         </w:rPr>
         <w:br w:type="page"/>
@@ -1003,12 +979,43 @@
         <w:spacing w:line="240" w:lineRule="auto"/>
         <w:rPr>
           <w:rFonts w:ascii="Times New Roman" w:cs="Times New Roman" w:hAnsi="Times New Roman" w:eastAsia="Times New Roman"/>
-          <w:rtl w:val="0"/>
+          <w:sz w:val="22"/>
+          <w:szCs w:val="22"/>
+          <w:rtl w:val="0"/>
+        </w:rPr>
+      </w:pPr>
+    </w:p>
+    <w:p>
+      <w:pPr>
+        <w:pStyle w:val="Normal1"/>
+        <w:widowControl w:val="0"/>
+        <w:spacing w:line="240" w:lineRule="auto"/>
+        <w:rPr>
+          <w:rFonts w:ascii="Times New Roman" w:cs="Times New Roman" w:hAnsi="Times New Roman" w:eastAsia="Times New Roman"/>
+          <w:sz w:val="22"/>
+          <w:szCs w:val="22"/>
+          <w:rtl w:val="0"/>
+        </w:rPr>
+      </w:pPr>
+    </w:p>
+    <w:p>
+      <w:pPr>
+        <w:pStyle w:val="Normal1"/>
+        <w:widowControl w:val="0"/>
+        <w:spacing w:line="240" w:lineRule="auto"/>
+        <w:rPr>
+          <w:rFonts w:ascii="Times New Roman" w:cs="Times New Roman" w:hAnsi="Times New Roman" w:eastAsia="Times New Roman"/>
+          <w:sz w:val="22"/>
+          <w:szCs w:val="22"/>
+          <w:rtl w:val="0"/>
+          <w:lang w:val="en-US"/>
         </w:rPr>
       </w:pPr>
       <w:r>
         <w:rPr>
           <w:rFonts w:ascii="Times New Roman"/>
+          <w:sz w:val="22"/>
+          <w:szCs w:val="22"/>
           <w:rtl w:val="0"/>
           <w:lang w:val="en-US"/>
         </w:rPr>
@@ -1017,6 +1024,8 @@
       <w:r>
         <w:rPr>
           <w:rFonts w:ascii="Times New Roman"/>
+          <w:sz w:val="22"/>
+          <w:szCs w:val="22"/>
           <w:rtl w:val="0"/>
           <w:lang w:val="en-US"/>
         </w:rPr>
@@ -1025,32 +1034,73 @@
       <w:r>
         <w:rPr>
           <w:rFonts w:ascii="Times New Roman"/>
-          <w:rtl w:val="0"/>
-          <w:lang w:val="en-US"/>
-        </w:rPr>
-        <w:t xml:space="preserve">: Excess male mortality </w:t>
+          <w:sz w:val="22"/>
+          <w:szCs w:val="22"/>
+          <w:rtl w:val="0"/>
+          <w:lang w:val="en-US"/>
+        </w:rPr>
+        <w:t>: Excess male mortality compared to female mortality, Japan, 19</w:t>
       </w:r>
       <w:r>
         <w:rPr>
           <w:rFonts w:ascii="Times New Roman"/>
-          <w:rtl w:val="0"/>
-          <w:lang w:val="en-US"/>
-        </w:rPr>
-        <w:t>compared to female mortality, Sweden, 1933 to 2010</w:t>
-      </w:r>
-      <w:r>
-        <w:rPr>
-          <w:rFonts w:ascii="Times New Roman" w:cs="Times New Roman" w:hAnsi="Times New Roman" w:eastAsia="Times New Roman"/>
-          <w:rtl w:val="0"/>
+          <w:sz w:val="22"/>
+          <w:szCs w:val="22"/>
+          <w:rtl w:val="0"/>
+          <w:lang w:val="en-US"/>
+        </w:rPr>
+        <w:t>47</w:t>
+      </w:r>
+      <w:r>
+        <w:rPr>
+          <w:rFonts w:ascii="Times New Roman"/>
+          <w:sz w:val="22"/>
+          <w:szCs w:val="22"/>
+          <w:rtl w:val="0"/>
+          <w:lang w:val="en-US"/>
+        </w:rPr>
+        <w:t xml:space="preserve"> to 2010</w:t>
+      </w:r>
+      <w:r>
+        <w:rPr>
+          <w:rFonts w:ascii="Times New Roman"/>
+          <w:sz w:val="22"/>
+          <w:szCs w:val="22"/>
+          <w:rtl w:val="0"/>
+          <w:lang w:val="en-US"/>
+        </w:rPr>
+        <w:t>*</w:t>
+      </w:r>
+    </w:p>
+    <w:p>
+      <w:pPr>
+        <w:pStyle w:val="Normal1"/>
+        <w:widowControl w:val="0"/>
+        <w:spacing w:line="240" w:lineRule="auto"/>
+        <w:rPr>
+          <w:rFonts w:ascii="Times New Roman" w:cs="Times New Roman" w:hAnsi="Times New Roman" w:eastAsia="Times New Roman"/>
+          <w:sz w:val="22"/>
+          <w:szCs w:val="22"/>
+          <w:rtl w:val="0"/>
+          <w:lang w:val="en-US"/>
+        </w:rPr>
+      </w:pPr>
+      <w:r>
+        <w:rPr>
+          <w:rFonts w:ascii="Times New Roman" w:cs="Times New Roman" w:hAnsi="Times New Roman" w:eastAsia="Times New Roman"/>
+          <w:sz w:val="22"/>
+          <w:szCs w:val="22"/>
+          <w:rtl w:val="0"/>
+          <w:lang w:val="en-US"/>
         </w:rPr>
         <w:drawing>
           <wp:anchor distT="152400" distB="152400" distL="152400" distR="152400" simplePos="0" relativeHeight="251666432" behindDoc="0" locked="0" layoutInCell="1" allowOverlap="1">
             <wp:simplePos x="0" y="0"/>
             <wp:positionH relativeFrom="margin">
-              <wp:posOffset>187959</wp:posOffset>
+              <wp:posOffset>-6349</wp:posOffset>
             </wp:positionH>
             <wp:positionV relativeFrom="line">
-              <wp:posOffset>295909</wp:posOffset>
+              <wp:posOffset>285749</wp:posOffset>
             </wp:positionV>
             <wp:extent cx="5715000" cy="5715000"/>
             <wp:effectExtent l="0" t="0" r="0" b="0"/>
@@ -1061,7 +1111,7 @@
               <a:graphicData uri="http://schemas.openxmlformats.org/drawingml/2006/picture">
                 <pic:pic xmlns:pic="http://schemas.openxmlformats.org/drawingml/2006/picture">
                   <pic:nvPicPr>
-                    <pic:cNvPr id="1073741832" name="excess_SWE.png"/>
+                    <pic:cNvPr id="1073741832" name="excess_JPN.png"/>
                     <pic:cNvPicPr/>
                   </pic:nvPicPr>
                   <pic:blipFill>
@@ -1098,12 +1148,44 @@
         <w:pStyle w:val="Normal1"/>
         <w:widowControl w:val="0"/>
         <w:spacing w:line="240" w:lineRule="auto"/>
-      </w:pPr>
-      <w:r>
-        <w:rPr>
-          <w:rFonts w:ascii="Times New Roman" w:cs="Times New Roman" w:hAnsi="Times New Roman" w:eastAsia="Times New Roman"/>
-          <w:rtl w:val="0"/>
-        </w:rPr>
+        <w:rPr>
+          <w:rFonts w:ascii="Times New Roman" w:cs="Times New Roman" w:hAnsi="Times New Roman" w:eastAsia="Times New Roman"/>
+          <w:sz w:val="22"/>
+          <w:szCs w:val="22"/>
+          <w:rtl w:val="0"/>
+          <w:lang w:val="en-US"/>
+        </w:rPr>
+      </w:pPr>
+    </w:p>
+    <w:p>
+      <w:pPr>
+        <w:pStyle w:val="Normal1"/>
+        <w:widowControl w:val="0"/>
+        <w:spacing w:line="240" w:lineRule="auto"/>
+        <w:rPr>
+          <w:rFonts w:ascii="Times New Roman" w:cs="Times New Roman" w:hAnsi="Times New Roman" w:eastAsia="Times New Roman"/>
+          <w:sz w:val="22"/>
+          <w:szCs w:val="22"/>
+          <w:rtl w:val="0"/>
+          <w:lang w:val="en-US"/>
+        </w:rPr>
+      </w:pPr>
+    </w:p>
+    <w:p>
+      <w:pPr>
+        <w:pStyle w:val="Normal1"/>
+        <w:widowControl w:val="0"/>
+        <w:spacing w:line="240" w:lineRule="auto"/>
+      </w:pPr>
+      <w:r>
+        <w:rPr>
+          <w:rFonts w:ascii="Times New Roman"/>
+          <w:sz w:val="22"/>
+          <w:szCs w:val="22"/>
+          <w:rtl w:val="0"/>
+          <w:lang w:val="en-US"/>
+        </w:rPr>
+        <w:t>*all available data is included, for Japan this is beginning in 1947</w:t>
         <w:br w:type="page"/>
       </w:r>
     </w:p>
@@ -1114,23 +1196,17 @@
         <w:spacing w:line="240" w:lineRule="auto"/>
         <w:rPr>
           <w:rFonts w:ascii="Times New Roman" w:cs="Times New Roman" w:hAnsi="Times New Roman" w:eastAsia="Times New Roman"/>
-          <w:rtl w:val="0"/>
-        </w:rPr>
-      </w:pPr>
-    </w:p>
-    <w:p>
-      <w:pPr>
-        <w:pStyle w:val="Normal1"/>
-        <w:widowControl w:val="0"/>
-        <w:spacing w:line="240" w:lineRule="auto"/>
-        <w:rPr>
-          <w:rFonts w:ascii="Times New Roman" w:cs="Times New Roman" w:hAnsi="Times New Roman" w:eastAsia="Times New Roman"/>
-          <w:rtl w:val="0"/>
+          <w:sz w:val="22"/>
+          <w:szCs w:val="22"/>
+          <w:rtl w:val="0"/>
+          <w:lang w:val="en-US"/>
         </w:rPr>
       </w:pPr>
       <w:r>
         <w:rPr>
           <w:rFonts w:ascii="Times New Roman"/>
+          <w:sz w:val="22"/>
+          <w:szCs w:val="22"/>
           <w:rtl w:val="0"/>
           <w:lang w:val="en-US"/>
         </w:rPr>
@@ -1139,6 +1215,8 @@
       <w:r>
         <w:rPr>
           <w:rFonts w:ascii="Times New Roman"/>
+          <w:sz w:val="22"/>
+          <w:szCs w:val="22"/>
           <w:rtl w:val="0"/>
           <w:lang w:val="en-US"/>
         </w:rPr>
@@ -1147,39 +1225,90 @@
       <w:r>
         <w:rPr>
           <w:rFonts w:ascii="Times New Roman"/>
-          <w:rtl w:val="0"/>
-          <w:lang w:val="en-US"/>
-        </w:rPr>
-        <w:t xml:space="preserve">: Excess male mortality </w:t>
+          <w:sz w:val="22"/>
+          <w:szCs w:val="22"/>
+          <w:rtl w:val="0"/>
+          <w:lang w:val="en-US"/>
+        </w:rPr>
+        <w:t xml:space="preserve">: Excess male mortality compared to female mortality, </w:t>
       </w:r>
       <w:r>
         <w:rPr>
           <w:rFonts w:ascii="Times New Roman"/>
-          <w:rtl w:val="0"/>
-          <w:lang w:val="en-US"/>
-        </w:rPr>
-        <w:t>compared to female mortality, West Germany, 1933 to 2010</w:t>
-      </w:r>
-    </w:p>
-    <w:p>
-      <w:pPr>
-        <w:pStyle w:val="Normal1"/>
-        <w:widowControl w:val="0"/>
-        <w:spacing w:line="240" w:lineRule="auto"/>
-      </w:pPr>
-      <w:r>
-        <w:rPr>
-          <w:rFonts w:ascii="Times New Roman" w:cs="Times New Roman" w:hAnsi="Times New Roman" w:eastAsia="Times New Roman"/>
-          <w:rtl w:val="0"/>
+          <w:sz w:val="22"/>
+          <w:szCs w:val="22"/>
+          <w:rtl w:val="0"/>
+          <w:lang w:val="en-US"/>
+        </w:rPr>
+        <w:t>Switzerland</w:t>
+      </w:r>
+      <w:r>
+        <w:rPr>
+          <w:rFonts w:ascii="Times New Roman"/>
+          <w:sz w:val="22"/>
+          <w:szCs w:val="22"/>
+          <w:rtl w:val="0"/>
+          <w:lang w:val="en-US"/>
+        </w:rPr>
+        <w:t>, 19</w:t>
+      </w:r>
+      <w:r>
+        <w:rPr>
+          <w:rFonts w:ascii="Times New Roman"/>
+          <w:sz w:val="22"/>
+          <w:szCs w:val="22"/>
+          <w:rtl w:val="0"/>
+          <w:lang w:val="en-US"/>
+        </w:rPr>
+        <w:t>33</w:t>
+      </w:r>
+      <w:r>
+        <w:rPr>
+          <w:rFonts w:ascii="Times New Roman"/>
+          <w:sz w:val="22"/>
+          <w:szCs w:val="22"/>
+          <w:rtl w:val="0"/>
+          <w:lang w:val="en-US"/>
+        </w:rPr>
+        <w:t xml:space="preserve"> to 2010</w:t>
+      </w:r>
+    </w:p>
+    <w:p>
+      <w:pPr>
+        <w:pStyle w:val="Normal1"/>
+        <w:widowControl w:val="0"/>
+        <w:spacing w:line="240" w:lineRule="auto"/>
+        <w:rPr>
+          <w:rFonts w:ascii="Times New Roman" w:cs="Times New Roman" w:hAnsi="Times New Roman" w:eastAsia="Times New Roman"/>
+          <w:sz w:val="22"/>
+          <w:szCs w:val="22"/>
+          <w:rtl w:val="0"/>
+          <w:lang w:val="en-US"/>
+        </w:rPr>
+      </w:pPr>
+    </w:p>
+    <w:p>
+      <w:pPr>
+        <w:pStyle w:val="Normal1"/>
+        <w:widowControl w:val="0"/>
+        <w:spacing w:line="240" w:lineRule="auto"/>
+      </w:pPr>
+      <w:r>
+        <w:rPr>
+          <w:rFonts w:ascii="Times New Roman" w:cs="Times New Roman" w:hAnsi="Times New Roman" w:eastAsia="Times New Roman"/>
+          <w:sz w:val="22"/>
+          <w:szCs w:val="22"/>
+          <w:rtl w:val="0"/>
+          <w:lang w:val="en-US"/>
         </w:rPr>
         <w:drawing>
           <wp:anchor distT="152400" distB="152400" distL="152400" distR="152400" simplePos="0" relativeHeight="251667456" behindDoc="0" locked="0" layoutInCell="1" allowOverlap="1">
             <wp:simplePos x="0" y="0"/>
             <wp:positionH relativeFrom="margin">
-              <wp:posOffset>194309</wp:posOffset>
+              <wp:posOffset>-6350</wp:posOffset>
             </wp:positionH>
             <wp:positionV relativeFrom="line">
-              <wp:posOffset>204469</wp:posOffset>
+              <wp:posOffset>163829</wp:posOffset>
             </wp:positionV>
             <wp:extent cx="5715000" cy="5715000"/>
             <wp:effectExtent l="0" t="0" r="0" b="0"/>
@@ -1190,7 +1319,7 @@
               <a:graphicData uri="http://schemas.openxmlformats.org/drawingml/2006/picture">
                 <pic:pic xmlns:pic="http://schemas.openxmlformats.org/drawingml/2006/picture">
                   <pic:nvPicPr>
-                    <pic:cNvPr id="1073741833" name="image9.png"/>
+                    <pic:cNvPr id="1073741833" name="excess_CHE.png"/>
                     <pic:cNvPicPr/>
                   </pic:nvPicPr>
                   <pic:blipFill>
@@ -1224,7 +1353,10 @@
       <w:r>
         <w:rPr>
           <w:rFonts w:ascii="Times New Roman" w:cs="Times New Roman" w:hAnsi="Times New Roman" w:eastAsia="Times New Roman"/>
-          <w:rtl w:val="0"/>
+          <w:sz w:val="22"/>
+          <w:szCs w:val="22"/>
+          <w:rtl w:val="0"/>
+          <w:lang w:val="en-US"/>
         </w:rPr>
       </w:r>
     </w:p>
@@ -1248,38 +1380,43 @@
     </w:pPr>
     <w:r>
       <w:rPr>
+        <w:sz w:val="24"/>
+        <w:szCs w:val="24"/>
         <w:rtl w:val="0"/>
       </w:rPr>
       <w:fldChar w:fldCharType="begin" w:fldLock="0"/>
     </w:r>
     <w:r>
       <w:rPr>
+        <w:sz w:val="24"/>
+        <w:szCs w:val="24"/>
         <w:rtl w:val="0"/>
       </w:rPr>
       <w:t xml:space="preserve"> PAGE </w:t>
     </w:r>
     <w:r>
       <w:rPr>
+        <w:sz w:val="24"/>
+        <w:szCs w:val="24"/>
         <w:rtl w:val="0"/>
       </w:rPr>
       <w:fldChar w:fldCharType="separate" w:fldLock="0"/>
     </w:r>
     <w:r>
       <w:rPr>
+        <w:sz w:val="24"/>
+        <w:szCs w:val="24"/>
         <w:rtl w:val="0"/>
       </w:rPr>
       <w:t>9</w:t>
     </w:r>
     <w:r>
       <w:rPr>
+        <w:sz w:val="24"/>
+        <w:szCs w:val="24"/>
         <w:rtl w:val="0"/>
       </w:rPr>
       <w:fldChar w:fldCharType="end" w:fldLock="0"/>
-    </w:r>
-    <w:r>
-      <w:rPr>
-        <w:rtl w:val="0"/>
-      </w:rPr>
     </w:r>
   </w:p>
 </w:ftr>

</xml_diff>